<commit_message>
Add documentation part a (WIP)
</commit_message>
<xml_diff>
--- a/src/son-cho_a4.docx
+++ b/src/son-cho_a4.docx
@@ -1,46 +1,868 @@
 
 <file path=word/document.xml><?xml version="1.0" encoding="utf-8"?>
-<w:document xmlns:wpc="http://schemas.microsoft.com/office/word/2010/wordprocessingCanvas" xmlns:cx="http://schemas.microsoft.com/office/drawing/2014/chartex" xmlns:cx1="http://schemas.microsoft.com/office/drawing/2015/9/8/chartex" xmlns:cx2="http://schemas.microsoft.com/office/drawing/2015/10/21/chartex" xmlns:mc="http://schemas.openxmlformats.org/markup-compatibility/2006" xmlns:o="urn:schemas-microsoft-com:office:office" xmlns:r="http://schemas.openxmlformats.org/officeDocument/2006/relationships" xmlns:m="http://schemas.openxmlformats.org/officeDocument/2006/math" xmlns:v="urn:schemas-microsoft-com:vml" xmlns:wp14="http://schemas.microsoft.com/office/word/2010/wordprocessingDrawing" xmlns:wp="http://schemas.openxmlformats.org/drawingml/2006/wordprocessingDrawing" xmlns:w10="urn:schemas-microsoft-com:office:word" xmlns:w="http://schemas.openxmlformats.org/wordprocessingml/2006/main" xmlns:w14="http://schemas.microsoft.com/office/word/2010/wordml" xmlns:w15="http://schemas.microsoft.com/office/word/2012/wordml" xmlns:w16se="http://schemas.microsoft.com/office/word/2015/wordml/symex" xmlns:wpg="http://schemas.microsoft.com/office/word/2010/wordprocessingGroup" xmlns:wpi="http://schemas.microsoft.com/office/word/2010/wordprocessingInk" xmlns:wne="http://schemas.microsoft.com/office/word/2006/wordml" xmlns:wps="http://schemas.microsoft.com/office/word/2010/wordprocessingShape" mc:Ignorable="w14 w15 w16se wp14">
+<w:document xmlns:wpc="http://schemas.microsoft.com/office/word/2010/wordprocessingCanvas" xmlns:mc="http://schemas.openxmlformats.org/markup-compatibility/2006" xmlns:o="urn:schemas-microsoft-com:office:office" xmlns:r="http://schemas.openxmlformats.org/officeDocument/2006/relationships" xmlns:m="http://schemas.openxmlformats.org/officeDocument/2006/math" xmlns:v="urn:schemas-microsoft-com:vml" xmlns:wp14="http://schemas.microsoft.com/office/word/2010/wordprocessingDrawing" xmlns:wp="http://schemas.openxmlformats.org/drawingml/2006/wordprocessingDrawing" xmlns:w10="urn:schemas-microsoft-com:office:word" xmlns:w="http://schemas.openxmlformats.org/wordprocessingml/2006/main" xmlns:w14="http://schemas.microsoft.com/office/word/2010/wordml" xmlns:w15="http://schemas.microsoft.com/office/word/2012/wordml" xmlns:wpg="http://schemas.microsoft.com/office/word/2010/wordprocessingGroup" xmlns:wpi="http://schemas.microsoft.com/office/word/2010/wordprocessingInk" xmlns:wne="http://schemas.microsoft.com/office/word/2006/wordml" xmlns:wps="http://schemas.microsoft.com/office/word/2010/wordprocessingShape" mc:Ignorable="w14 w15 wp14">
   <w:body>
     <w:p>
+      <w:pPr>
+        <w:pStyle w:val="Title"/>
+      </w:pPr>
       <w:r>
         <w:t>CS 486 Introduction to Artificial Intelligence</w:t>
       </w:r>
     </w:p>
     <w:p>
-      <w:r>
-        <w:t>Assignment 4: A Natural Language Generation “Hackathon”</w:t>
-      </w:r>
-    </w:p>
-    <w:p>
+      <w:pPr>
+        <w:pStyle w:val="Title"/>
+      </w:pPr>
+      <w:r>
+        <w:rPr>
+          <w:rFonts w:hint="eastAsia"/>
+        </w:rPr>
+        <w:t>F</w:t>
+      </w:r>
+      <w:r>
+        <w:t>all 2016</w:t>
+      </w:r>
+    </w:p>
+    <w:p>
+      <w:pPr>
+        <w:pStyle w:val="Title"/>
+      </w:pPr>
+      <w:r>
+        <w:rPr>
+          <w:rFonts w:hint="eastAsia"/>
+        </w:rPr>
+        <w:t xml:space="preserve">Assignment </w:t>
+      </w:r>
+      <w:r>
+        <w:t>4: A Natural Language Generation “Hackathon” – Part (a)</w:t>
+      </w:r>
+    </w:p>
+    <w:p/>
+    <w:p>
+      <w:r>
+        <w:rPr>
+          <w:rFonts w:hint="eastAsia"/>
+        </w:rPr>
+        <w:t>Grou</w:t>
+      </w:r>
+      <w:r>
+        <w:t>p names (surname first):</w:t>
+      </w:r>
+    </w:p>
+    <w:p>
+      <w:r>
+        <w:t>Son, Dongwoo (20420487)</w:t>
+      </w:r>
+    </w:p>
+    <w:p>
+      <w:pPr>
+        <w:rPr>
+          <w:rFonts w:hint="eastAsia"/>
+        </w:rPr>
+      </w:pPr>
+      <w:r>
+        <w:t>Cho</w:t>
+      </w:r>
+      <w:r>
+        <w:t xml:space="preserve">, </w:t>
+      </w:r>
+      <w:proofErr w:type="spellStart"/>
+      <w:r>
+        <w:t>Hyeiwon</w:t>
+      </w:r>
+      <w:proofErr w:type="spellEnd"/>
+      <w:r>
+        <w:t xml:space="preserve"> (20462909)</w:t>
+      </w:r>
+    </w:p>
+    <w:p/>
+    <w:p>
+      <w:pPr>
+        <w:pStyle w:val="Heading1"/>
+      </w:pPr>
+      <w:r>
+        <w:rPr>
+          <w:rFonts w:hint="eastAsia"/>
+        </w:rPr>
+        <w:t>Experimental Plan</w:t>
+      </w:r>
+    </w:p>
+    <w:p>
+      <w:pPr>
+        <w:pStyle w:val="ListParagraph"/>
+        <w:numPr>
+          <w:ilvl w:val="0"/>
+          <w:numId w:val="1"/>
+        </w:numPr>
+        <w:ind w:leftChars="0"/>
+      </w:pPr>
+      <w:r>
+        <w:rPr>
+          <w:rFonts w:hint="eastAsia"/>
+        </w:rPr>
+        <w:t>What issues you p</w:t>
+      </w:r>
+      <w:r>
+        <w:t>lan to research</w:t>
+      </w:r>
+    </w:p>
+    <w:p>
+      <w:pPr>
+        <w:pStyle w:val="ListParagraph"/>
+        <w:numPr>
+          <w:ilvl w:val="1"/>
+          <w:numId w:val="1"/>
+        </w:numPr>
+        <w:ind w:leftChars="0"/>
+      </w:pPr>
+      <w:r>
+        <w:t>Knowledge Representation issues</w:t>
+      </w:r>
+    </w:p>
+    <w:p>
+      <w:pPr>
+        <w:pStyle w:val="ListParagraph"/>
+        <w:numPr>
+          <w:ilvl w:val="1"/>
+          <w:numId w:val="1"/>
+        </w:numPr>
+        <w:ind w:leftChars="0"/>
+      </w:pPr>
+      <w:r>
+        <w:t>Natural Language Resource issues</w:t>
+      </w:r>
+    </w:p>
+    <w:p>
+      <w:pPr>
+        <w:pStyle w:val="ListParagraph"/>
+        <w:numPr>
+          <w:ilvl w:val="0"/>
+          <w:numId w:val="1"/>
+        </w:numPr>
+        <w:ind w:leftChars="0"/>
+      </w:pPr>
+      <w:r>
+        <w:t>What your primary domain ontology will be about</w:t>
+      </w:r>
+    </w:p>
+    <w:p>
+      <w:pPr>
+        <w:pStyle w:val="ListParagraph"/>
+        <w:numPr>
+          <w:ilvl w:val="1"/>
+          <w:numId w:val="1"/>
+        </w:numPr>
+        <w:ind w:leftChars="0"/>
+      </w:pPr>
+      <w:r>
+        <w:t>Our primary domain ontology will be about Harry Potter.</w:t>
+      </w:r>
+    </w:p>
+    <w:p>
+      <w:pPr>
+        <w:pStyle w:val="ListParagraph"/>
+        <w:numPr>
+          <w:ilvl w:val="0"/>
+          <w:numId w:val="1"/>
+        </w:numPr>
+        <w:ind w:leftChars="0"/>
+      </w:pPr>
+      <w:r>
+        <w:t>What existing ontologies or other resources you will use</w:t>
+      </w:r>
+    </w:p>
+    <w:p>
+      <w:pPr>
+        <w:pStyle w:val="ListParagraph"/>
+        <w:numPr>
+          <w:ilvl w:val="1"/>
+          <w:numId w:val="1"/>
+        </w:numPr>
+        <w:ind w:leftChars="0"/>
+      </w:pPr>
+      <w:r>
+        <w:t>We will use the Harry Potter example ontology as a seed.</w:t>
+      </w:r>
+    </w:p>
+    <w:p>
+      <w:pPr>
+        <w:pStyle w:val="ListParagraph"/>
+        <w:numPr>
+          <w:ilvl w:val="0"/>
+          <w:numId w:val="1"/>
+        </w:numPr>
+        <w:ind w:leftChars="0"/>
+      </w:pPr>
+      <w:r>
+        <w:t>Planned extensions to the domain ontology or resources</w:t>
+      </w:r>
+    </w:p>
+    <w:p>
+      <w:pPr>
+        <w:pStyle w:val="ListParagraph"/>
+        <w:numPr>
+          <w:ilvl w:val="1"/>
+          <w:numId w:val="1"/>
+        </w:numPr>
+        <w:ind w:leftChars="0"/>
+      </w:pPr>
+      <w:r>
+        <w:t>We plan to create some basic Lexicon entries, NL Names, and 10</w:t>
+      </w:r>
+      <w:r>
+        <w:t>+</w:t>
+      </w:r>
+      <w:r>
+        <w:t xml:space="preserve"> Sentence Plans</w:t>
+      </w:r>
+    </w:p>
+    <w:p>
+      <w:pPr>
+        <w:pStyle w:val="ListParagraph"/>
+        <w:numPr>
+          <w:ilvl w:val="1"/>
+          <w:numId w:val="1"/>
+        </w:numPr>
+        <w:ind w:leftChars="0"/>
+      </w:pPr>
+      <w:r>
+        <w:t>We also plan to add more specialized Classes and Properties</w:t>
+      </w:r>
+    </w:p>
+    <w:p>
+      <w:pPr>
+        <w:pStyle w:val="ListParagraph"/>
+        <w:numPr>
+          <w:ilvl w:val="0"/>
+          <w:numId w:val="1"/>
+        </w:numPr>
+        <w:ind w:leftChars="0"/>
+      </w:pPr>
+      <w:r>
+        <w:t>What hypotheses you will test, e.g.,</w:t>
+      </w:r>
+    </w:p>
+    <w:p>
+      <w:pPr>
+        <w:pStyle w:val="ListParagraph"/>
+        <w:numPr>
+          <w:ilvl w:val="1"/>
+          <w:numId w:val="1"/>
+        </w:numPr>
+        <w:ind w:leftChars="0"/>
+      </w:pPr>
+      <w:r>
+        <w:rPr>
+          <w:rFonts w:hint="eastAsia"/>
+        </w:rPr>
+        <w:t>Creating addit</w:t>
+      </w:r>
+      <w:r>
+        <w:t>ional sub-classes and properties for a given ontology will lead to more expressive text</w:t>
+      </w:r>
+    </w:p>
+    <w:p>
+      <w:pPr>
+        <w:pStyle w:val="ListParagraph"/>
+        <w:numPr>
+          <w:ilvl w:val="1"/>
+          <w:numId w:val="1"/>
+        </w:numPr>
+        <w:ind w:leftChars="0"/>
+      </w:pPr>
+      <w:r>
+        <w:t>Adding more sentence plans and other natural language resources will lead to more fluent text</w:t>
+      </w:r>
+    </w:p>
+    <w:p>
+      <w:pPr>
+        <w:rPr>
+          <w:rFonts w:hint="eastAsia"/>
+        </w:rPr>
+      </w:pPr>
+    </w:p>
+    <w:p>
+      <w:pPr>
+        <w:pStyle w:val="Heading1"/>
+      </w:pPr>
+      <w:r>
+        <w:rPr>
+          <w:rFonts w:hint="eastAsia"/>
+        </w:rPr>
+        <w:lastRenderedPageBreak/>
+        <w:t xml:space="preserve">Description of Parts </w:t>
+      </w:r>
+      <w:r>
+        <w:t>of the Plan Actually Implemented</w:t>
+      </w:r>
+    </w:p>
+    <w:p>
+      <w:pPr>
+        <w:pStyle w:val="Heading2"/>
+      </w:pPr>
+      <w:r>
+        <w:rPr>
+          <w:rFonts w:hint="eastAsia"/>
+        </w:rPr>
+        <w:t>Lexi</w:t>
+      </w:r>
+      <w:r>
+        <w:t>con Entries</w:t>
+      </w:r>
+    </w:p>
+    <w:p>
+      <w:r>
+        <w:t>Adjectives:</w:t>
+      </w:r>
+    </w:p>
+    <w:p>
+      <w:pPr>
+        <w:pStyle w:val="ListParagraph"/>
+        <w:numPr>
+          <w:ilvl w:val="0"/>
+          <w:numId w:val="2"/>
+        </w:numPr>
+        <w:ind w:leftChars="0"/>
+      </w:pPr>
+      <w:r>
+        <w:t>d</w:t>
+      </w:r>
+      <w:r>
+        <w:rPr>
+          <w:rFonts w:hint="eastAsia"/>
+        </w:rPr>
+        <w:t>ark</w:t>
+      </w:r>
+      <w:r>
+        <w:t>, interested, magical, old</w:t>
+      </w:r>
+    </w:p>
+    <w:p>
+      <w:r>
+        <w:t>Nouns:</w:t>
+      </w:r>
+    </w:p>
+    <w:p>
+      <w:pPr>
+        <w:pStyle w:val="ListParagraph"/>
+        <w:numPr>
+          <w:ilvl w:val="0"/>
+          <w:numId w:val="2"/>
+        </w:numPr>
+        <w:ind w:leftChars="0"/>
+      </w:pPr>
+      <w:proofErr w:type="spellStart"/>
+      <w:r>
+        <w:t>albus-dumbledore</w:t>
+      </w:r>
+      <w:proofErr w:type="spellEnd"/>
+      <w:r>
+        <w:t xml:space="preserve">, </w:t>
+      </w:r>
+      <w:proofErr w:type="spellStart"/>
+      <w:r>
+        <w:t>aurthur-weasley</w:t>
+      </w:r>
+      <w:proofErr w:type="spellEnd"/>
+      <w:r>
+        <w:t xml:space="preserve">, being, classmate, cloak, </w:t>
+      </w:r>
+      <w:proofErr w:type="spellStart"/>
+      <w:r>
+        <w:t>deatheater</w:t>
+      </w:r>
+      <w:proofErr w:type="spellEnd"/>
+      <w:r>
+        <w:t xml:space="preserve">, </w:t>
+      </w:r>
+      <w:proofErr w:type="spellStart"/>
+      <w:r>
+        <w:t>draco-malfoy</w:t>
+      </w:r>
+      <w:proofErr w:type="spellEnd"/>
+      <w:r>
+        <w:t xml:space="preserve">, </w:t>
+      </w:r>
+      <w:proofErr w:type="spellStart"/>
+      <w:r>
+        <w:t>dudley-dursley</w:t>
+      </w:r>
+      <w:proofErr w:type="spellEnd"/>
+      <w:r>
+        <w:t xml:space="preserve">, father, </w:t>
+      </w:r>
+      <w:proofErr w:type="spellStart"/>
+      <w:r>
+        <w:t>fawkes</w:t>
+      </w:r>
+      <w:proofErr w:type="spellEnd"/>
+      <w:r>
+        <w:t xml:space="preserve">, </w:t>
+      </w:r>
+      <w:proofErr w:type="spellStart"/>
+      <w:r>
+        <w:t>ginny-weasley</w:t>
+      </w:r>
+      <w:proofErr w:type="spellEnd"/>
+      <w:r>
+        <w:t xml:space="preserve">, headmaster, </w:t>
+      </w:r>
+      <w:proofErr w:type="spellStart"/>
+      <w:r>
+        <w:t>h</w:t>
+      </w:r>
+      <w:r>
+        <w:t>edwig</w:t>
+      </w:r>
+      <w:proofErr w:type="spellEnd"/>
+      <w:r>
+        <w:t xml:space="preserve">, </w:t>
+      </w:r>
+      <w:proofErr w:type="spellStart"/>
+      <w:r>
+        <w:t>h</w:t>
+      </w:r>
+      <w:r>
+        <w:t>ermione</w:t>
+      </w:r>
+      <w:proofErr w:type="spellEnd"/>
+      <w:r>
+        <w:t xml:space="preserve">-granger, Hogwarts, house, </w:t>
+      </w:r>
+      <w:proofErr w:type="spellStart"/>
+      <w:r>
+        <w:t>housemember</w:t>
+      </w:r>
+      <w:proofErr w:type="spellEnd"/>
+      <w:r>
+        <w:t xml:space="preserve">, invisibility, </w:t>
+      </w:r>
+      <w:proofErr w:type="spellStart"/>
+      <w:r>
+        <w:t>james</w:t>
+      </w:r>
+      <w:proofErr w:type="spellEnd"/>
+      <w:r>
+        <w:t>-potter, lily-potter, Lucius-</w:t>
+      </w:r>
+      <w:proofErr w:type="spellStart"/>
+      <w:r>
+        <w:t>malfoy</w:t>
+      </w:r>
+      <w:proofErr w:type="spellEnd"/>
+      <w:r>
+        <w:t>, magic, molly-</w:t>
+      </w:r>
+      <w:proofErr w:type="spellStart"/>
+      <w:r>
+        <w:t>weasley</w:t>
+      </w:r>
+      <w:proofErr w:type="spellEnd"/>
+      <w:r>
+        <w:t xml:space="preserve">, mother, muggle, </w:t>
+      </w:r>
+      <w:proofErr w:type="spellStart"/>
+      <w:r>
+        <w:t>nagini</w:t>
+      </w:r>
+      <w:proofErr w:type="spellEnd"/>
+      <w:r>
+        <w:t>, owl, parent, petunia-</w:t>
+      </w:r>
+      <w:proofErr w:type="spellStart"/>
+      <w:r>
+        <w:t>dursley</w:t>
+      </w:r>
+      <w:proofErr w:type="spellEnd"/>
+      <w:r>
+        <w:t>, phoenix, professor, Ronald-</w:t>
+      </w:r>
+      <w:proofErr w:type="spellStart"/>
+      <w:r>
+        <w:t>weasley</w:t>
+      </w:r>
+      <w:proofErr w:type="spellEnd"/>
+      <w:r>
+        <w:t xml:space="preserve">, school, shapeshifter, </w:t>
+      </w:r>
+      <w:proofErr w:type="spellStart"/>
+      <w:r>
+        <w:t>slytherin</w:t>
+      </w:r>
+      <w:proofErr w:type="spellEnd"/>
+      <w:r>
+        <w:t>-house, snake, Vernon-</w:t>
+      </w:r>
+      <w:proofErr w:type="spellStart"/>
+      <w:r>
+        <w:t>dursley</w:t>
+      </w:r>
+      <w:proofErr w:type="spellEnd"/>
+      <w:r>
+        <w:t>, werewolf, year</w:t>
+      </w:r>
+    </w:p>
+    <w:p>
+      <w:r>
+        <w:rPr>
+          <w:rFonts w:hint="eastAsia"/>
+        </w:rPr>
+        <w:t>Verbs:</w:t>
+      </w:r>
+    </w:p>
+    <w:p>
+      <w:pPr>
+        <w:pStyle w:val="ListParagraph"/>
+        <w:numPr>
+          <w:ilvl w:val="0"/>
+          <w:numId w:val="2"/>
+        </w:numPr>
+        <w:ind w:leftChars="0"/>
+      </w:pPr>
+      <w:proofErr w:type="spellStart"/>
+      <w:r>
+        <w:rPr>
+          <w:rFonts w:hint="eastAsia"/>
+        </w:rPr>
+        <w:t>belong</w:t>
+      </w:r>
+      <w:r>
+        <w:t>Verb</w:t>
+      </w:r>
+      <w:proofErr w:type="spellEnd"/>
+      <w:r>
+        <w:t xml:space="preserve">, </w:t>
+      </w:r>
+      <w:proofErr w:type="spellStart"/>
+      <w:r>
+        <w:t>ownByVerb</w:t>
+      </w:r>
+      <w:proofErr w:type="spellEnd"/>
+    </w:p>
+    <w:p/>
+    <w:p>
+      <w:pPr>
+        <w:pStyle w:val="Heading2"/>
+        <w:rPr>
+          <w:rFonts w:hint="eastAsia"/>
+        </w:rPr>
+      </w:pPr>
+      <w:r>
+        <w:rPr>
+          <w:rFonts w:hint="eastAsia"/>
+        </w:rPr>
+        <w:t>NL Names</w:t>
+      </w:r>
+    </w:p>
+    <w:p>
+      <w:r>
+        <w:rPr>
+          <w:rFonts w:hint="eastAsia"/>
+        </w:rPr>
+        <w:t>En</w:t>
+      </w:r>
+      <w:r>
+        <w:t>glish NL Names:</w:t>
+      </w:r>
+    </w:p>
+    <w:p>
+      <w:pPr>
+        <w:pStyle w:val="ListParagraph"/>
+        <w:numPr>
+          <w:ilvl w:val="0"/>
+          <w:numId w:val="2"/>
+        </w:numPr>
+        <w:ind w:leftChars="0"/>
+      </w:pPr>
+      <w:proofErr w:type="spellStart"/>
+      <w:r>
+        <w:rPr>
+          <w:rFonts w:hint="eastAsia"/>
+        </w:rPr>
+        <w:t>AlbusDu</w:t>
+      </w:r>
+      <w:r>
+        <w:t>mbledore</w:t>
+      </w:r>
+      <w:proofErr w:type="spellEnd"/>
+      <w:r>
+        <w:t xml:space="preserve">, </w:t>
+      </w:r>
+      <w:proofErr w:type="spellStart"/>
+      <w:r>
+        <w:t>ArthusWeasley</w:t>
+      </w:r>
+      <w:proofErr w:type="spellEnd"/>
+      <w:r>
+        <w:t xml:space="preserve">, </w:t>
+      </w:r>
+      <w:proofErr w:type="spellStart"/>
+      <w:r>
+        <w:t>DarkWizard</w:t>
+      </w:r>
+      <w:proofErr w:type="spellEnd"/>
+      <w:r>
+        <w:t xml:space="preserve">, </w:t>
+      </w:r>
+      <w:proofErr w:type="spellStart"/>
+      <w:r>
+        <w:t>Deatheater</w:t>
+      </w:r>
+      <w:proofErr w:type="spellEnd"/>
+      <w:r>
+        <w:t xml:space="preserve">, </w:t>
+      </w:r>
+      <w:proofErr w:type="spellStart"/>
+      <w:r>
+        <w:t>DracoMalfoy</w:t>
+      </w:r>
+      <w:proofErr w:type="spellEnd"/>
+      <w:r>
+        <w:t xml:space="preserve">, Father, Fawkes, </w:t>
+      </w:r>
+      <w:proofErr w:type="spellStart"/>
+      <w:r>
+        <w:t>GinnyWeasley</w:t>
+      </w:r>
+      <w:proofErr w:type="spellEnd"/>
+      <w:r>
+        <w:t xml:space="preserve">, Headmaster, Hedwig, </w:t>
+      </w:r>
+      <w:proofErr w:type="spellStart"/>
+      <w:r>
+        <w:t>HermioneGranger</w:t>
+      </w:r>
+      <w:proofErr w:type="spellEnd"/>
+      <w:r>
+        <w:t xml:space="preserve">, Hogwarts, House, </w:t>
+      </w:r>
+      <w:proofErr w:type="spellStart"/>
+      <w:r>
+        <w:t>HouseMember</w:t>
+      </w:r>
+      <w:proofErr w:type="spellEnd"/>
+      <w:r>
+        <w:t xml:space="preserve">, </w:t>
+      </w:r>
+      <w:proofErr w:type="spellStart"/>
+      <w:r>
+        <w:t>JamesPotter</w:t>
+      </w:r>
+      <w:proofErr w:type="spellEnd"/>
+      <w:r>
+        <w:t xml:space="preserve">, </w:t>
+      </w:r>
+      <w:proofErr w:type="spellStart"/>
+      <w:r>
+        <w:t>LilyPoter</w:t>
+      </w:r>
+      <w:proofErr w:type="spellEnd"/>
+      <w:r>
+        <w:t xml:space="preserve">, </w:t>
+      </w:r>
+      <w:proofErr w:type="spellStart"/>
+      <w:r>
+        <w:t>LuciusMalfoy</w:t>
+      </w:r>
+      <w:proofErr w:type="spellEnd"/>
+      <w:r>
+        <w:t xml:space="preserve">, </w:t>
+      </w:r>
+      <w:proofErr w:type="spellStart"/>
+      <w:r>
+        <w:t>MagicalBeing</w:t>
+      </w:r>
+      <w:proofErr w:type="spellEnd"/>
+      <w:r>
+        <w:t xml:space="preserve">, </w:t>
+      </w:r>
+      <w:proofErr w:type="spellStart"/>
+      <w:r>
+        <w:t>MollyWeasley</w:t>
+      </w:r>
+      <w:proofErr w:type="spellEnd"/>
+      <w:r>
+        <w:t xml:space="preserve">, Mother, Muggle, </w:t>
+      </w:r>
+      <w:proofErr w:type="spellStart"/>
+      <w:r>
+        <w:t>Nagini</w:t>
+      </w:r>
+      <w:proofErr w:type="spellEnd"/>
+      <w:r>
+        <w:t xml:space="preserve">, Owl, </w:t>
+      </w:r>
+      <w:proofErr w:type="spellStart"/>
+      <w:r>
+        <w:t>PetuniaDursley</w:t>
+      </w:r>
+      <w:proofErr w:type="spellEnd"/>
+      <w:r>
+        <w:t xml:space="preserve">, Phoenix, Professor, </w:t>
+      </w:r>
+      <w:proofErr w:type="spellStart"/>
+      <w:r>
+        <w:t>RonaldWeasley</w:t>
+      </w:r>
+      <w:proofErr w:type="spellEnd"/>
+      <w:r>
+        <w:t xml:space="preserve">, </w:t>
+      </w:r>
+      <w:proofErr w:type="spellStart"/>
+      <w:r>
+        <w:t>SchoolOfMagic</w:t>
+      </w:r>
+      <w:proofErr w:type="spellEnd"/>
+      <w:r>
+        <w:t xml:space="preserve">, Snake, </w:t>
+      </w:r>
+      <w:proofErr w:type="spellStart"/>
+      <w:r>
+        <w:t>TheClockOfInvisibe</w:t>
+      </w:r>
+      <w:proofErr w:type="spellEnd"/>
+      <w:r>
+        <w:t xml:space="preserve">, </w:t>
+      </w:r>
+      <w:proofErr w:type="spellStart"/>
+      <w:r>
+        <w:t>VernonDursley</w:t>
+      </w:r>
+      <w:proofErr w:type="spellEnd"/>
+      <w:r>
+        <w:t>, Werewolf, Wizard</w:t>
+      </w:r>
+    </w:p>
+    <w:p/>
+    <w:p>
+      <w:pPr>
+        <w:pStyle w:val="Heading2"/>
+      </w:pPr>
+      <w:r>
+        <w:rPr>
+          <w:rFonts w:hint="eastAsia"/>
+        </w:rPr>
+        <w:t>Sentence</w:t>
+      </w:r>
+      <w:r>
+        <w:t xml:space="preserve"> Plans</w:t>
+      </w:r>
+    </w:p>
+    <w:p>
+      <w:pPr>
+        <w:rPr>
+          <w:rFonts w:hint="eastAsia"/>
+        </w:rPr>
+      </w:pPr>
+      <w:r>
+        <w:rPr>
+          <w:rFonts w:hint="eastAsia"/>
+        </w:rPr>
+        <w:t>English Sentence</w:t>
+      </w:r>
+      <w:r>
+        <w:t xml:space="preserve"> Plans:</w:t>
+      </w:r>
       <w:bookmarkStart w:id="0" w:name="_GoBack"/>
       <w:bookmarkEnd w:id="0"/>
     </w:p>
     <w:p>
-      <w:r>
-        <w:t xml:space="preserve">In this assignment, we are planning to research and experience the Knowledge Representation issues of National Language Generation ontology. </w:t>
-      </w:r>
-    </w:p>
-    <w:p>
-      <w:r>
-        <w:t>The domain ontology will be Harry Potter sample ontology given in the class (HarryPotterNLG).</w:t>
-      </w:r>
-    </w:p>
-    <w:p>
-      <w:r>
-        <w:t>The hypotheses to be tested on during the natural language generation</w:t>
-      </w:r>
-      <w:r>
-        <w:t xml:space="preserve"> </w:t>
-      </w:r>
-      <w:r>
-        <w:t>is:</w:t>
-      </w:r>
-      <w:r>
-        <w:t xml:space="preserve"> Creating additional subclasses and Properties for a given ontology will lead to more expressive text.</w:t>
-      </w:r>
-    </w:p>
-    <w:p/>
+      <w:pPr>
+        <w:pStyle w:val="ListParagraph"/>
+        <w:numPr>
+          <w:ilvl w:val="0"/>
+          <w:numId w:val="2"/>
+        </w:numPr>
+        <w:ind w:leftChars="0"/>
+        <w:rPr>
+          <w:rFonts w:hint="eastAsia"/>
+        </w:rPr>
+      </w:pPr>
+      <w:proofErr w:type="spellStart"/>
+      <w:r>
+        <w:rPr>
+          <w:rFonts w:hint="eastAsia"/>
+        </w:rPr>
+        <w:t>ClassmateOf</w:t>
+      </w:r>
+      <w:proofErr w:type="spellEnd"/>
+      <w:r>
+        <w:t xml:space="preserve">, </w:t>
+      </w:r>
+      <w:proofErr w:type="spellStart"/>
+      <w:r>
+        <w:t>DaughterOf</w:t>
+      </w:r>
+      <w:proofErr w:type="spellEnd"/>
+      <w:r>
+        <w:t xml:space="preserve">, </w:t>
+      </w:r>
+      <w:proofErr w:type="spellStart"/>
+      <w:r>
+        <w:t>FatherOf</w:t>
+      </w:r>
+      <w:proofErr w:type="spellEnd"/>
+      <w:r>
+        <w:t xml:space="preserve">, </w:t>
+      </w:r>
+      <w:proofErr w:type="spellStart"/>
+      <w:r>
+        <w:t>HouseOf</w:t>
+      </w:r>
+      <w:proofErr w:type="spellEnd"/>
+      <w:r>
+        <w:t xml:space="preserve">, </w:t>
+      </w:r>
+      <w:proofErr w:type="spellStart"/>
+      <w:r>
+        <w:t>MotherOf</w:t>
+      </w:r>
+      <w:proofErr w:type="spellEnd"/>
+      <w:r>
+        <w:t xml:space="preserve">, </w:t>
+      </w:r>
+      <w:proofErr w:type="spellStart"/>
+      <w:r>
+        <w:t>OwnedBy</w:t>
+      </w:r>
+      <w:proofErr w:type="spellEnd"/>
+      <w:r>
+        <w:t xml:space="preserve">, </w:t>
+      </w:r>
+      <w:proofErr w:type="spellStart"/>
+      <w:r>
+        <w:t>ParentOf</w:t>
+      </w:r>
+      <w:proofErr w:type="spellEnd"/>
+      <w:r>
+        <w:t xml:space="preserve">, </w:t>
+      </w:r>
+      <w:proofErr w:type="spellStart"/>
+      <w:r>
+        <w:t>hasStudent</w:t>
+      </w:r>
+      <w:proofErr w:type="spellEnd"/>
+      <w:r>
+        <w:t xml:space="preserve">, </w:t>
+      </w:r>
+      <w:proofErr w:type="spellStart"/>
+      <w:r>
+        <w:t>isInterestedIn</w:t>
+      </w:r>
+      <w:proofErr w:type="spellEnd"/>
+      <w:r>
+        <w:t xml:space="preserve">, </w:t>
+      </w:r>
+      <w:proofErr w:type="spellStart"/>
+      <w:r>
+        <w:t>isNYearsOld</w:t>
+      </w:r>
+      <w:proofErr w:type="spellEnd"/>
+      <w:r>
+        <w:t>,</w:t>
+      </w:r>
+    </w:p>
     <w:sectPr>
       <w:pgSz w:w="12240" w:h="15840"/>
       <w:pgMar w:top="1440" w:right="1440" w:bottom="1440" w:left="1440" w:header="708" w:footer="708" w:gutter="0"/>
@@ -51,8 +873,222 @@
 </w:document>
 </file>
 
+<file path=word/numbering.xml><?xml version="1.0" encoding="utf-8"?>
+<w:numbering xmlns:wpc="http://schemas.microsoft.com/office/word/2010/wordprocessingCanvas" xmlns:mc="http://schemas.openxmlformats.org/markup-compatibility/2006" xmlns:o="urn:schemas-microsoft-com:office:office" xmlns:r="http://schemas.openxmlformats.org/officeDocument/2006/relationships" xmlns:m="http://schemas.openxmlformats.org/officeDocument/2006/math" xmlns:v="urn:schemas-microsoft-com:vml" xmlns:wp14="http://schemas.microsoft.com/office/word/2010/wordprocessingDrawing" xmlns:wp="http://schemas.openxmlformats.org/drawingml/2006/wordprocessingDrawing" xmlns:w10="urn:schemas-microsoft-com:office:word" xmlns:w="http://schemas.openxmlformats.org/wordprocessingml/2006/main" xmlns:w14="http://schemas.microsoft.com/office/word/2010/wordml" xmlns:w15="http://schemas.microsoft.com/office/word/2012/wordml" xmlns:wpg="http://schemas.microsoft.com/office/word/2010/wordprocessingGroup" xmlns:wpi="http://schemas.microsoft.com/office/word/2010/wordprocessingInk" xmlns:wne="http://schemas.microsoft.com/office/word/2006/wordml" xmlns:wps="http://schemas.microsoft.com/office/word/2010/wordprocessingShape" mc:Ignorable="w14 w15 wp14">
+  <w:abstractNum w:abstractNumId="0" w15:restartNumberingAfterBreak="0">
+    <w:nsid w:val="148C04C6"/>
+    <w:multiLevelType w:val="hybridMultilevel"/>
+    <w:tmpl w:val="B5F636D6"/>
+    <w:lvl w:ilvl="0" w:tplc="14986062">
+      <w:start w:val="1"/>
+      <w:numFmt w:val="bullet"/>
+      <w:lvlText w:val=""/>
+      <w:lvlJc w:val="left"/>
+      <w:pPr>
+        <w:ind w:left="800" w:hanging="400"/>
+      </w:pPr>
+      <w:rPr>
+        <w:rFonts w:ascii="Wingdings" w:hAnsi="Wingdings" w:hint="default"/>
+        <w:sz w:val="10"/>
+      </w:rPr>
+    </w:lvl>
+    <w:lvl w:ilvl="1" w:tplc="04090003" w:tentative="1">
+      <w:start w:val="1"/>
+      <w:numFmt w:val="bullet"/>
+      <w:lvlText w:val=""/>
+      <w:lvlJc w:val="left"/>
+      <w:pPr>
+        <w:ind w:left="1200" w:hanging="400"/>
+      </w:pPr>
+      <w:rPr>
+        <w:rFonts w:ascii="Wingdings" w:hAnsi="Wingdings" w:hint="default"/>
+      </w:rPr>
+    </w:lvl>
+    <w:lvl w:ilvl="2" w:tplc="04090005" w:tentative="1">
+      <w:start w:val="1"/>
+      <w:numFmt w:val="bullet"/>
+      <w:lvlText w:val=""/>
+      <w:lvlJc w:val="left"/>
+      <w:pPr>
+        <w:ind w:left="1600" w:hanging="400"/>
+      </w:pPr>
+      <w:rPr>
+        <w:rFonts w:ascii="Wingdings" w:hAnsi="Wingdings" w:hint="default"/>
+      </w:rPr>
+    </w:lvl>
+    <w:lvl w:ilvl="3" w:tplc="04090001" w:tentative="1">
+      <w:start w:val="1"/>
+      <w:numFmt w:val="bullet"/>
+      <w:lvlText w:val=""/>
+      <w:lvlJc w:val="left"/>
+      <w:pPr>
+        <w:ind w:left="2000" w:hanging="400"/>
+      </w:pPr>
+      <w:rPr>
+        <w:rFonts w:ascii="Wingdings" w:hAnsi="Wingdings" w:hint="default"/>
+      </w:rPr>
+    </w:lvl>
+    <w:lvl w:ilvl="4" w:tplc="04090003" w:tentative="1">
+      <w:start w:val="1"/>
+      <w:numFmt w:val="bullet"/>
+      <w:lvlText w:val=""/>
+      <w:lvlJc w:val="left"/>
+      <w:pPr>
+        <w:ind w:left="2400" w:hanging="400"/>
+      </w:pPr>
+      <w:rPr>
+        <w:rFonts w:ascii="Wingdings" w:hAnsi="Wingdings" w:hint="default"/>
+      </w:rPr>
+    </w:lvl>
+    <w:lvl w:ilvl="5" w:tplc="04090005" w:tentative="1">
+      <w:start w:val="1"/>
+      <w:numFmt w:val="bullet"/>
+      <w:lvlText w:val=""/>
+      <w:lvlJc w:val="left"/>
+      <w:pPr>
+        <w:ind w:left="2800" w:hanging="400"/>
+      </w:pPr>
+      <w:rPr>
+        <w:rFonts w:ascii="Wingdings" w:hAnsi="Wingdings" w:hint="default"/>
+      </w:rPr>
+    </w:lvl>
+    <w:lvl w:ilvl="6" w:tplc="04090001" w:tentative="1">
+      <w:start w:val="1"/>
+      <w:numFmt w:val="bullet"/>
+      <w:lvlText w:val=""/>
+      <w:lvlJc w:val="left"/>
+      <w:pPr>
+        <w:ind w:left="3200" w:hanging="400"/>
+      </w:pPr>
+      <w:rPr>
+        <w:rFonts w:ascii="Wingdings" w:hAnsi="Wingdings" w:hint="default"/>
+      </w:rPr>
+    </w:lvl>
+    <w:lvl w:ilvl="7" w:tplc="04090003" w:tentative="1">
+      <w:start w:val="1"/>
+      <w:numFmt w:val="bullet"/>
+      <w:lvlText w:val=""/>
+      <w:lvlJc w:val="left"/>
+      <w:pPr>
+        <w:ind w:left="3600" w:hanging="400"/>
+      </w:pPr>
+      <w:rPr>
+        <w:rFonts w:ascii="Wingdings" w:hAnsi="Wingdings" w:hint="default"/>
+      </w:rPr>
+    </w:lvl>
+    <w:lvl w:ilvl="8" w:tplc="04090005" w:tentative="1">
+      <w:start w:val="1"/>
+      <w:numFmt w:val="bullet"/>
+      <w:lvlText w:val=""/>
+      <w:lvlJc w:val="left"/>
+      <w:pPr>
+        <w:ind w:left="4000" w:hanging="400"/>
+      </w:pPr>
+      <w:rPr>
+        <w:rFonts w:ascii="Wingdings" w:hAnsi="Wingdings" w:hint="default"/>
+      </w:rPr>
+    </w:lvl>
+  </w:abstractNum>
+  <w:abstractNum w:abstractNumId="1" w15:restartNumberingAfterBreak="0">
+    <w:nsid w:val="2BFF0177"/>
+    <w:multiLevelType w:val="hybridMultilevel"/>
+    <w:tmpl w:val="E83498F2"/>
+    <w:lvl w:ilvl="0" w:tplc="9E7808DC">
+      <w:start w:val="1"/>
+      <w:numFmt w:val="lowerLetter"/>
+      <w:lvlText w:val="%1)"/>
+      <w:lvlJc w:val="left"/>
+      <w:pPr>
+        <w:ind w:left="760" w:hanging="360"/>
+      </w:pPr>
+      <w:rPr>
+        <w:rFonts w:hint="default"/>
+      </w:rPr>
+    </w:lvl>
+    <w:lvl w:ilvl="1" w:tplc="0409001B">
+      <w:start w:val="1"/>
+      <w:numFmt w:val="lowerRoman"/>
+      <w:lvlText w:val="%2."/>
+      <w:lvlJc w:val="right"/>
+      <w:pPr>
+        <w:ind w:left="1200" w:hanging="400"/>
+      </w:pPr>
+    </w:lvl>
+    <w:lvl w:ilvl="2" w:tplc="0409001B" w:tentative="1">
+      <w:start w:val="1"/>
+      <w:numFmt w:val="lowerRoman"/>
+      <w:lvlText w:val="%3."/>
+      <w:lvlJc w:val="right"/>
+      <w:pPr>
+        <w:ind w:left="1600" w:hanging="400"/>
+      </w:pPr>
+    </w:lvl>
+    <w:lvl w:ilvl="3" w:tplc="0409000F" w:tentative="1">
+      <w:start w:val="1"/>
+      <w:numFmt w:val="decimal"/>
+      <w:lvlText w:val="%4."/>
+      <w:lvlJc w:val="left"/>
+      <w:pPr>
+        <w:ind w:left="2000" w:hanging="400"/>
+      </w:pPr>
+    </w:lvl>
+    <w:lvl w:ilvl="4" w:tplc="04090019" w:tentative="1">
+      <w:start w:val="1"/>
+      <w:numFmt w:val="upperLetter"/>
+      <w:lvlText w:val="%5."/>
+      <w:lvlJc w:val="left"/>
+      <w:pPr>
+        <w:ind w:left="2400" w:hanging="400"/>
+      </w:pPr>
+    </w:lvl>
+    <w:lvl w:ilvl="5" w:tplc="0409001B" w:tentative="1">
+      <w:start w:val="1"/>
+      <w:numFmt w:val="lowerRoman"/>
+      <w:lvlText w:val="%6."/>
+      <w:lvlJc w:val="right"/>
+      <w:pPr>
+        <w:ind w:left="2800" w:hanging="400"/>
+      </w:pPr>
+    </w:lvl>
+    <w:lvl w:ilvl="6" w:tplc="0409000F" w:tentative="1">
+      <w:start w:val="1"/>
+      <w:numFmt w:val="decimal"/>
+      <w:lvlText w:val="%7."/>
+      <w:lvlJc w:val="left"/>
+      <w:pPr>
+        <w:ind w:left="3200" w:hanging="400"/>
+      </w:pPr>
+    </w:lvl>
+    <w:lvl w:ilvl="7" w:tplc="04090019" w:tentative="1">
+      <w:start w:val="1"/>
+      <w:numFmt w:val="upperLetter"/>
+      <w:lvlText w:val="%8."/>
+      <w:lvlJc w:val="left"/>
+      <w:pPr>
+        <w:ind w:left="3600" w:hanging="400"/>
+      </w:pPr>
+    </w:lvl>
+    <w:lvl w:ilvl="8" w:tplc="0409001B" w:tentative="1">
+      <w:start w:val="1"/>
+      <w:numFmt w:val="lowerRoman"/>
+      <w:lvlText w:val="%9."/>
+      <w:lvlJc w:val="right"/>
+      <w:pPr>
+        <w:ind w:left="4000" w:hanging="400"/>
+      </w:pPr>
+    </w:lvl>
+  </w:abstractNum>
+  <w:num w:numId="1">
+    <w:abstractNumId w:val="1"/>
+  </w:num>
+  <w:num w:numId="2">
+    <w:abstractNumId w:val="0"/>
+  </w:num>
+</w:numbering>
+</file>
+
 <file path=word/styles.xml><?xml version="1.0" encoding="utf-8"?>
-<w:styles xmlns:mc="http://schemas.openxmlformats.org/markup-compatibility/2006" xmlns:r="http://schemas.openxmlformats.org/officeDocument/2006/relationships" xmlns:w="http://schemas.openxmlformats.org/wordprocessingml/2006/main" xmlns:w14="http://schemas.microsoft.com/office/word/2010/wordml" xmlns:w15="http://schemas.microsoft.com/office/word/2012/wordml" xmlns:w16se="http://schemas.microsoft.com/office/word/2015/wordml/symex" mc:Ignorable="w14 w15 w16se">
+<w:styles xmlns:mc="http://schemas.openxmlformats.org/markup-compatibility/2006" xmlns:r="http://schemas.openxmlformats.org/officeDocument/2006/relationships" xmlns:w="http://schemas.openxmlformats.org/wordprocessingml/2006/main" xmlns:w14="http://schemas.microsoft.com/office/word/2010/wordml" xmlns:w15="http://schemas.microsoft.com/office/word/2012/wordml" mc:Ignorable="w14 w15">
   <w:docDefaults>
     <w:rPrDefault>
       <w:rPr>
@@ -68,7 +1104,7 @@
       </w:pPr>
     </w:pPrDefault>
   </w:docDefaults>
-  <w:latentStyles w:defLockedState="0" w:defUIPriority="99" w:defSemiHidden="0" w:defUnhideWhenUsed="0" w:defQFormat="0" w:count="372">
+  <w:latentStyles w:defLockedState="0" w:defUIPriority="99" w:defSemiHidden="0" w:defUnhideWhenUsed="0" w:defQFormat="0" w:count="371">
     <w:lsdException w:name="Normal" w:uiPriority="0" w:qFormat="1"/>
     <w:lsdException w:name="heading 1" w:uiPriority="9" w:qFormat="1"/>
     <w:lsdException w:name="heading 2" w:semiHidden="1" w:uiPriority="9" w:unhideWhenUsed="1" w:qFormat="1"/>
@@ -174,6 +1210,7 @@
     <w:lsdException w:name="HTML Sample" w:semiHidden="1" w:unhideWhenUsed="1"/>
     <w:lsdException w:name="HTML Typewriter" w:semiHidden="1" w:unhideWhenUsed="1"/>
     <w:lsdException w:name="HTML Variable" w:semiHidden="1" w:unhideWhenUsed="1"/>
+    <w:lsdException w:name="Normal Table" w:semiHidden="1" w:unhideWhenUsed="1"/>
     <w:lsdException w:name="annotation subject" w:semiHidden="1" w:unhideWhenUsed="1"/>
     <w:lsdException w:name="No List" w:semiHidden="1" w:unhideWhenUsed="1"/>
     <w:lsdException w:name="Outline List 1" w:semiHidden="1" w:unhideWhenUsed="1"/>
@@ -220,8 +1257,10 @@
     <w:lsdException w:name="Table Subtle 2" w:semiHidden="1" w:unhideWhenUsed="1"/>
     <w:lsdException w:name="Table Web 1" w:semiHidden="1" w:unhideWhenUsed="1"/>
     <w:lsdException w:name="Table Web 2" w:semiHidden="1" w:unhideWhenUsed="1"/>
+    <w:lsdException w:name="Table Web 3" w:semiHidden="1" w:unhideWhenUsed="1"/>
     <w:lsdException w:name="Balloon Text" w:semiHidden="1" w:unhideWhenUsed="1"/>
     <w:lsdException w:name="Table Grid" w:uiPriority="39"/>
+    <w:lsdException w:name="Table Theme" w:semiHidden="1" w:unhideWhenUsed="1"/>
     <w:lsdException w:name="Placeholder Text" w:semiHidden="1"/>
     <w:lsdException w:name="No Spacing" w:uiPriority="1" w:qFormat="1"/>
     <w:lsdException w:name="Light Shading" w:uiPriority="60"/>
@@ -437,11 +1476,45 @@
     <w:lsdException w:name="List Table 5 Dark Accent 6" w:uiPriority="50"/>
     <w:lsdException w:name="List Table 6 Colorful Accent 6" w:uiPriority="51"/>
     <w:lsdException w:name="List Table 7 Colorful Accent 6" w:uiPriority="52"/>
-    <w:lsdException w:name="Mention" w:semiHidden="1" w:unhideWhenUsed="1"/>
   </w:latentStyles>
   <w:style w:type="paragraph" w:default="1" w:styleId="Normal">
     <w:name w:val="Normal"/>
     <w:qFormat/>
+  </w:style>
+  <w:style w:type="paragraph" w:styleId="Heading1">
+    <w:name w:val="heading 1"/>
+    <w:basedOn w:val="Normal"/>
+    <w:next w:val="Normal"/>
+    <w:link w:val="Heading1Char"/>
+    <w:uiPriority w:val="9"/>
+    <w:qFormat/>
+    <w:rsid w:val="00B46D09"/>
+    <w:pPr>
+      <w:keepNext/>
+      <w:outlineLvl w:val="0"/>
+    </w:pPr>
+    <w:rPr>
+      <w:rFonts w:asciiTheme="majorHAnsi" w:eastAsiaTheme="majorEastAsia" w:hAnsiTheme="majorHAnsi" w:cstheme="majorBidi"/>
+      <w:sz w:val="28"/>
+      <w:szCs w:val="28"/>
+    </w:rPr>
+  </w:style>
+  <w:style w:type="paragraph" w:styleId="Heading2">
+    <w:name w:val="heading 2"/>
+    <w:basedOn w:val="Normal"/>
+    <w:next w:val="Normal"/>
+    <w:link w:val="Heading2Char"/>
+    <w:uiPriority w:val="9"/>
+    <w:unhideWhenUsed/>
+    <w:qFormat/>
+    <w:rsid w:val="00972BFD"/>
+    <w:pPr>
+      <w:keepNext/>
+      <w:outlineLvl w:val="1"/>
+    </w:pPr>
+    <w:rPr>
+      <w:rFonts w:asciiTheme="majorHAnsi" w:eastAsiaTheme="majorEastAsia" w:hAnsiTheme="majorHAnsi" w:cstheme="majorBidi"/>
+    </w:rPr>
   </w:style>
   <w:style w:type="character" w:default="1" w:styleId="DefaultParagraphFont">
     <w:name w:val="Default Paragraph Font"/>
@@ -469,6 +1542,73 @@
     <w:uiPriority w:val="99"/>
     <w:semiHidden/>
     <w:unhideWhenUsed/>
+  </w:style>
+  <w:style w:type="paragraph" w:styleId="Title">
+    <w:name w:val="Title"/>
+    <w:basedOn w:val="Normal"/>
+    <w:next w:val="Normal"/>
+    <w:link w:val="TitleChar"/>
+    <w:uiPriority w:val="10"/>
+    <w:qFormat/>
+    <w:rsid w:val="00B46D09"/>
+    <w:pPr>
+      <w:spacing w:before="240" w:after="120"/>
+      <w:jc w:val="center"/>
+      <w:outlineLvl w:val="0"/>
+    </w:pPr>
+    <w:rPr>
+      <w:rFonts w:asciiTheme="majorHAnsi" w:eastAsiaTheme="majorEastAsia" w:hAnsiTheme="majorHAnsi" w:cstheme="majorBidi"/>
+      <w:b/>
+      <w:bCs/>
+      <w:sz w:val="32"/>
+      <w:szCs w:val="32"/>
+    </w:rPr>
+  </w:style>
+  <w:style w:type="character" w:customStyle="1" w:styleId="TitleChar">
+    <w:name w:val="Title Char"/>
+    <w:basedOn w:val="DefaultParagraphFont"/>
+    <w:link w:val="Title"/>
+    <w:uiPriority w:val="10"/>
+    <w:rsid w:val="00B46D09"/>
+    <w:rPr>
+      <w:rFonts w:asciiTheme="majorHAnsi" w:eastAsiaTheme="majorEastAsia" w:hAnsiTheme="majorHAnsi" w:cstheme="majorBidi"/>
+      <w:b/>
+      <w:bCs/>
+      <w:sz w:val="32"/>
+      <w:szCs w:val="32"/>
+    </w:rPr>
+  </w:style>
+  <w:style w:type="character" w:customStyle="1" w:styleId="Heading1Char">
+    <w:name w:val="Heading 1 Char"/>
+    <w:basedOn w:val="DefaultParagraphFont"/>
+    <w:link w:val="Heading1"/>
+    <w:uiPriority w:val="9"/>
+    <w:rsid w:val="00B46D09"/>
+    <w:rPr>
+      <w:rFonts w:asciiTheme="majorHAnsi" w:eastAsiaTheme="majorEastAsia" w:hAnsiTheme="majorHAnsi" w:cstheme="majorBidi"/>
+      <w:sz w:val="28"/>
+      <w:szCs w:val="28"/>
+    </w:rPr>
+  </w:style>
+  <w:style w:type="paragraph" w:styleId="ListParagraph">
+    <w:name w:val="List Paragraph"/>
+    <w:basedOn w:val="Normal"/>
+    <w:uiPriority w:val="34"/>
+    <w:qFormat/>
+    <w:rsid w:val="00B46D09"/>
+    <w:pPr>
+      <w:ind w:leftChars="400" w:left="800"/>
+    </w:pPr>
+  </w:style>
+  <w:style w:type="character" w:customStyle="1" w:styleId="Heading2Char">
+    <w:name w:val="Heading 2 Char"/>
+    <w:basedOn w:val="DefaultParagraphFont"/>
+    <w:link w:val="Heading2"/>
+    <w:uiPriority w:val="9"/>
+    <w:rsid w:val="00972BFD"/>
+    <w:rPr>
+      <w:rFonts w:asciiTheme="majorHAnsi" w:eastAsiaTheme="majorEastAsia" w:hAnsiTheme="majorHAnsi" w:cstheme="majorBidi"/>
+    </w:rPr>
   </w:style>
 </w:styles>
 </file>

</xml_diff>

<commit_message>
Write documentation part a - experimental plan and the description of actual implementation
</commit_message>
<xml_diff>
--- a/src/son-cho_a4.docx
+++ b/src/son-cho_a4.docx
@@ -764,104 +764,255 @@
       <w:r>
         <w:t xml:space="preserve"> Plans:</w:t>
       </w:r>
+    </w:p>
+    <w:p>
+      <w:pPr>
+        <w:pStyle w:val="ListParagraph"/>
+        <w:numPr>
+          <w:ilvl w:val="0"/>
+          <w:numId w:val="2"/>
+        </w:numPr>
+        <w:ind w:leftChars="0"/>
+      </w:pPr>
+      <w:proofErr w:type="spellStart"/>
+      <w:r>
+        <w:rPr>
+          <w:rFonts w:hint="eastAsia"/>
+        </w:rPr>
+        <w:t>ClassmateOf</w:t>
+      </w:r>
+      <w:proofErr w:type="spellEnd"/>
+      <w:r>
+        <w:t xml:space="preserve">, </w:t>
+      </w:r>
+      <w:proofErr w:type="spellStart"/>
+      <w:r>
+        <w:t>DaughterOf</w:t>
+      </w:r>
+      <w:proofErr w:type="spellEnd"/>
+      <w:r>
+        <w:t xml:space="preserve">, </w:t>
+      </w:r>
+      <w:proofErr w:type="spellStart"/>
+      <w:r>
+        <w:t>FatherOf</w:t>
+      </w:r>
+      <w:proofErr w:type="spellEnd"/>
+      <w:r>
+        <w:t xml:space="preserve">, </w:t>
+      </w:r>
+      <w:proofErr w:type="spellStart"/>
+      <w:r>
+        <w:t>HouseOf</w:t>
+      </w:r>
+      <w:proofErr w:type="spellEnd"/>
+      <w:r>
+        <w:t xml:space="preserve">, </w:t>
+      </w:r>
+      <w:proofErr w:type="spellStart"/>
+      <w:r>
+        <w:t>MotherOf</w:t>
+      </w:r>
+      <w:proofErr w:type="spellEnd"/>
+      <w:r>
+        <w:t xml:space="preserve">, </w:t>
+      </w:r>
+      <w:proofErr w:type="spellStart"/>
+      <w:r>
+        <w:t>OwnedBy</w:t>
+      </w:r>
+      <w:proofErr w:type="spellEnd"/>
+      <w:r>
+        <w:t xml:space="preserve">, </w:t>
+      </w:r>
+      <w:proofErr w:type="spellStart"/>
+      <w:r>
+        <w:t>ParentOf</w:t>
+      </w:r>
+      <w:proofErr w:type="spellEnd"/>
+      <w:r>
+        <w:t xml:space="preserve">, </w:t>
+      </w:r>
+      <w:proofErr w:type="spellStart"/>
+      <w:r>
+        <w:t>hasStudent</w:t>
+      </w:r>
+      <w:proofErr w:type="spellEnd"/>
+      <w:r>
+        <w:t xml:space="preserve">, </w:t>
+      </w:r>
+      <w:proofErr w:type="spellStart"/>
+      <w:r>
+        <w:t>isInterestedIn</w:t>
+      </w:r>
+      <w:proofErr w:type="spellEnd"/>
+      <w:r>
+        <w:t xml:space="preserve">, </w:t>
+      </w:r>
+      <w:proofErr w:type="spellStart"/>
+      <w:r>
+        <w:t>isNYearsOld</w:t>
+      </w:r>
+      <w:proofErr w:type="spellEnd"/>
+      <w:r>
+        <w:t>,</w:t>
+      </w:r>
+    </w:p>
+    <w:p/>
+    <w:p>
+      <w:pPr>
+        <w:pStyle w:val="Heading2"/>
+      </w:pPr>
+      <w:r>
+        <w:rPr>
+          <w:rFonts w:hint="eastAsia"/>
+        </w:rPr>
+        <w:t>S</w:t>
+      </w:r>
+      <w:r>
+        <w:t>pecialized Classes</w:t>
+      </w:r>
+    </w:p>
+    <w:p>
+      <w:pPr>
+        <w:pStyle w:val="ListParagraph"/>
+        <w:numPr>
+          <w:ilvl w:val="0"/>
+          <w:numId w:val="2"/>
+        </w:numPr>
+        <w:ind w:leftChars="0"/>
+      </w:pPr>
+      <w:r>
+        <w:rPr>
+          <w:rFonts w:hint="eastAsia"/>
+        </w:rPr>
+        <w:t>Gen</w:t>
+      </w:r>
+      <w:r>
+        <w:t xml:space="preserve">der class, which has subclasses Male and Female. </w:t>
+      </w:r>
+    </w:p>
+    <w:p>
+      <w:pPr>
+        <w:pStyle w:val="ListParagraph"/>
+        <w:numPr>
+          <w:ilvl w:val="0"/>
+          <w:numId w:val="2"/>
+        </w:numPr>
+        <w:ind w:leftChars="0"/>
+      </w:pPr>
+      <w:r>
+        <w:t>Mother and Father classes, which are subclasses of Parent</w:t>
+      </w:r>
+    </w:p>
+    <w:p>
+      <w:pPr>
+        <w:pStyle w:val="ListParagraph"/>
+        <w:numPr>
+          <w:ilvl w:val="0"/>
+          <w:numId w:val="2"/>
+        </w:numPr>
+        <w:ind w:leftChars="0"/>
+      </w:pPr>
+      <w:r>
+        <w:t>Daughter and Son classes, which are subclasses of Child</w:t>
+      </w:r>
+    </w:p>
+    <w:p>
+      <w:pPr>
+        <w:rPr>
+          <w:rFonts w:hint="eastAsia"/>
+        </w:rPr>
+      </w:pPr>
+    </w:p>
+    <w:p>
+      <w:pPr>
+        <w:pStyle w:val="Heading2"/>
+      </w:pPr>
+      <w:r>
+        <w:rPr>
+          <w:rFonts w:hint="eastAsia"/>
+        </w:rPr>
+        <w:lastRenderedPageBreak/>
+        <w:t>Specialized Propertie</w:t>
+      </w:r>
+      <w:r>
+        <w:t>s</w:t>
+      </w:r>
+    </w:p>
+    <w:p>
+      <w:pPr>
+        <w:pStyle w:val="ListParagraph"/>
+        <w:numPr>
+          <w:ilvl w:val="0"/>
+          <w:numId w:val="3"/>
+        </w:numPr>
+        <w:ind w:leftChars="0"/>
+      </w:pPr>
+      <w:proofErr w:type="spellStart"/>
+      <w:r>
+        <w:rPr>
+          <w:rFonts w:hint="eastAsia"/>
+        </w:rPr>
+        <w:t>isFatherOf</w:t>
+      </w:r>
+      <w:proofErr w:type="spellEnd"/>
+      <w:r>
+        <w:rPr>
+          <w:rFonts w:hint="eastAsia"/>
+        </w:rPr>
+        <w:t xml:space="preserve"> and </w:t>
+      </w:r>
+      <w:proofErr w:type="spellStart"/>
+      <w:r>
+        <w:rPr>
+          <w:rFonts w:hint="eastAsia"/>
+        </w:rPr>
+        <w:t>isMot</w:t>
+      </w:r>
+      <w:r>
+        <w:t>herOf</w:t>
+      </w:r>
+      <w:proofErr w:type="spellEnd"/>
+      <w:r>
+        <w:t xml:space="preserve"> properties, which are sub-properties of </w:t>
+      </w:r>
+      <w:proofErr w:type="spellStart"/>
+      <w:r>
+        <w:t>isParentOf</w:t>
+      </w:r>
+      <w:proofErr w:type="spellEnd"/>
+    </w:p>
+    <w:p>
+      <w:pPr>
+        <w:pStyle w:val="ListParagraph"/>
+        <w:numPr>
+          <w:ilvl w:val="0"/>
+          <w:numId w:val="3"/>
+        </w:numPr>
+        <w:ind w:leftChars="0"/>
+        <w:rPr>
+          <w:rFonts w:hint="eastAsia"/>
+        </w:rPr>
+      </w:pPr>
+      <w:proofErr w:type="spellStart"/>
+      <w:r>
+        <w:t>isDaughterOf</w:t>
+      </w:r>
+      <w:proofErr w:type="spellEnd"/>
+      <w:r>
+        <w:t xml:space="preserve"> and </w:t>
+      </w:r>
+      <w:proofErr w:type="spellStart"/>
+      <w:r>
+        <w:t>isSonOf</w:t>
+      </w:r>
+      <w:proofErr w:type="spellEnd"/>
+      <w:r>
+        <w:t xml:space="preserve"> properties, which are sub-properties of isChildOf</w:t>
+      </w:r>
       <w:bookmarkStart w:id="0" w:name="_GoBack"/>
       <w:bookmarkEnd w:id="0"/>
-    </w:p>
-    <w:p>
-      <w:pPr>
-        <w:pStyle w:val="ListParagraph"/>
-        <w:numPr>
-          <w:ilvl w:val="0"/>
-          <w:numId w:val="2"/>
-        </w:numPr>
-        <w:ind w:leftChars="0"/>
-        <w:rPr>
-          <w:rFonts w:hint="eastAsia"/>
-        </w:rPr>
-      </w:pPr>
-      <w:proofErr w:type="spellStart"/>
-      <w:r>
-        <w:rPr>
-          <w:rFonts w:hint="eastAsia"/>
-        </w:rPr>
-        <w:t>ClassmateOf</w:t>
-      </w:r>
-      <w:proofErr w:type="spellEnd"/>
-      <w:r>
-        <w:t xml:space="preserve">, </w:t>
-      </w:r>
-      <w:proofErr w:type="spellStart"/>
-      <w:r>
-        <w:t>DaughterOf</w:t>
-      </w:r>
-      <w:proofErr w:type="spellEnd"/>
-      <w:r>
-        <w:t xml:space="preserve">, </w:t>
-      </w:r>
-      <w:proofErr w:type="spellStart"/>
-      <w:r>
-        <w:t>FatherOf</w:t>
-      </w:r>
-      <w:proofErr w:type="spellEnd"/>
-      <w:r>
-        <w:t xml:space="preserve">, </w:t>
-      </w:r>
-      <w:proofErr w:type="spellStart"/>
-      <w:r>
-        <w:t>HouseOf</w:t>
-      </w:r>
-      <w:proofErr w:type="spellEnd"/>
-      <w:r>
-        <w:t xml:space="preserve">, </w:t>
-      </w:r>
-      <w:proofErr w:type="spellStart"/>
-      <w:r>
-        <w:t>MotherOf</w:t>
-      </w:r>
-      <w:proofErr w:type="spellEnd"/>
-      <w:r>
-        <w:t xml:space="preserve">, </w:t>
-      </w:r>
-      <w:proofErr w:type="spellStart"/>
-      <w:r>
-        <w:t>OwnedBy</w:t>
-      </w:r>
-      <w:proofErr w:type="spellEnd"/>
-      <w:r>
-        <w:t xml:space="preserve">, </w:t>
-      </w:r>
-      <w:proofErr w:type="spellStart"/>
-      <w:r>
-        <w:t>ParentOf</w:t>
-      </w:r>
-      <w:proofErr w:type="spellEnd"/>
-      <w:r>
-        <w:t xml:space="preserve">, </w:t>
-      </w:r>
-      <w:proofErr w:type="spellStart"/>
-      <w:r>
-        <w:t>hasStudent</w:t>
-      </w:r>
-      <w:proofErr w:type="spellEnd"/>
-      <w:r>
-        <w:t xml:space="preserve">, </w:t>
-      </w:r>
-      <w:proofErr w:type="spellStart"/>
-      <w:r>
-        <w:t>isInterestedIn</w:t>
-      </w:r>
-      <w:proofErr w:type="spellEnd"/>
-      <w:r>
-        <w:t xml:space="preserve">, </w:t>
-      </w:r>
-      <w:proofErr w:type="spellStart"/>
-      <w:r>
-        <w:t>isNYearsOld</w:t>
-      </w:r>
-      <w:proofErr w:type="spellEnd"/>
-      <w:r>
-        <w:t>,</w:t>
-      </w:r>
     </w:p>
     <w:sectPr>
       <w:pgSz w:w="12240" w:h="15840"/>
@@ -878,7 +1029,7 @@
   <w:abstractNum w:abstractNumId="0" w15:restartNumberingAfterBreak="0">
     <w:nsid w:val="148C04C6"/>
     <w:multiLevelType w:val="hybridMultilevel"/>
-    <w:tmpl w:val="B5F636D6"/>
+    <w:tmpl w:val="4A5C3B58"/>
     <w:lvl w:ilvl="0" w:tplc="14986062">
       <w:start w:val="1"/>
       <w:numFmt w:val="bullet"/>
@@ -1078,11 +1229,128 @@
       </w:pPr>
     </w:lvl>
   </w:abstractNum>
+  <w:abstractNum w:abstractNumId="2" w15:restartNumberingAfterBreak="0">
+    <w:nsid w:val="4BBE0753"/>
+    <w:multiLevelType w:val="hybridMultilevel"/>
+    <w:tmpl w:val="656E8C9E"/>
+    <w:lvl w:ilvl="0" w:tplc="14986062">
+      <w:start w:val="1"/>
+      <w:numFmt w:val="bullet"/>
+      <w:lvlText w:val=""/>
+      <w:lvlJc w:val="left"/>
+      <w:pPr>
+        <w:ind w:left="800" w:hanging="400"/>
+      </w:pPr>
+      <w:rPr>
+        <w:rFonts w:ascii="Wingdings" w:hAnsi="Wingdings" w:hint="default"/>
+        <w:sz w:val="10"/>
+      </w:rPr>
+    </w:lvl>
+    <w:lvl w:ilvl="1" w:tplc="04090003" w:tentative="1">
+      <w:start w:val="1"/>
+      <w:numFmt w:val="bullet"/>
+      <w:lvlText w:val=""/>
+      <w:lvlJc w:val="left"/>
+      <w:pPr>
+        <w:ind w:left="1200" w:hanging="400"/>
+      </w:pPr>
+      <w:rPr>
+        <w:rFonts w:ascii="Wingdings" w:hAnsi="Wingdings" w:hint="default"/>
+      </w:rPr>
+    </w:lvl>
+    <w:lvl w:ilvl="2" w:tplc="04090005" w:tentative="1">
+      <w:start w:val="1"/>
+      <w:numFmt w:val="bullet"/>
+      <w:lvlText w:val=""/>
+      <w:lvlJc w:val="left"/>
+      <w:pPr>
+        <w:ind w:left="1600" w:hanging="400"/>
+      </w:pPr>
+      <w:rPr>
+        <w:rFonts w:ascii="Wingdings" w:hAnsi="Wingdings" w:hint="default"/>
+      </w:rPr>
+    </w:lvl>
+    <w:lvl w:ilvl="3" w:tplc="04090001" w:tentative="1">
+      <w:start w:val="1"/>
+      <w:numFmt w:val="bullet"/>
+      <w:lvlText w:val=""/>
+      <w:lvlJc w:val="left"/>
+      <w:pPr>
+        <w:ind w:left="2000" w:hanging="400"/>
+      </w:pPr>
+      <w:rPr>
+        <w:rFonts w:ascii="Wingdings" w:hAnsi="Wingdings" w:hint="default"/>
+      </w:rPr>
+    </w:lvl>
+    <w:lvl w:ilvl="4" w:tplc="04090003" w:tentative="1">
+      <w:start w:val="1"/>
+      <w:numFmt w:val="bullet"/>
+      <w:lvlText w:val=""/>
+      <w:lvlJc w:val="left"/>
+      <w:pPr>
+        <w:ind w:left="2400" w:hanging="400"/>
+      </w:pPr>
+      <w:rPr>
+        <w:rFonts w:ascii="Wingdings" w:hAnsi="Wingdings" w:hint="default"/>
+      </w:rPr>
+    </w:lvl>
+    <w:lvl w:ilvl="5" w:tplc="04090005" w:tentative="1">
+      <w:start w:val="1"/>
+      <w:numFmt w:val="bullet"/>
+      <w:lvlText w:val=""/>
+      <w:lvlJc w:val="left"/>
+      <w:pPr>
+        <w:ind w:left="2800" w:hanging="400"/>
+      </w:pPr>
+      <w:rPr>
+        <w:rFonts w:ascii="Wingdings" w:hAnsi="Wingdings" w:hint="default"/>
+      </w:rPr>
+    </w:lvl>
+    <w:lvl w:ilvl="6" w:tplc="04090001" w:tentative="1">
+      <w:start w:val="1"/>
+      <w:numFmt w:val="bullet"/>
+      <w:lvlText w:val=""/>
+      <w:lvlJc w:val="left"/>
+      <w:pPr>
+        <w:ind w:left="3200" w:hanging="400"/>
+      </w:pPr>
+      <w:rPr>
+        <w:rFonts w:ascii="Wingdings" w:hAnsi="Wingdings" w:hint="default"/>
+      </w:rPr>
+    </w:lvl>
+    <w:lvl w:ilvl="7" w:tplc="04090003" w:tentative="1">
+      <w:start w:val="1"/>
+      <w:numFmt w:val="bullet"/>
+      <w:lvlText w:val=""/>
+      <w:lvlJc w:val="left"/>
+      <w:pPr>
+        <w:ind w:left="3600" w:hanging="400"/>
+      </w:pPr>
+      <w:rPr>
+        <w:rFonts w:ascii="Wingdings" w:hAnsi="Wingdings" w:hint="default"/>
+      </w:rPr>
+    </w:lvl>
+    <w:lvl w:ilvl="8" w:tplc="04090005" w:tentative="1">
+      <w:start w:val="1"/>
+      <w:numFmt w:val="bullet"/>
+      <w:lvlText w:val=""/>
+      <w:lvlJc w:val="left"/>
+      <w:pPr>
+        <w:ind w:left="4000" w:hanging="400"/>
+      </w:pPr>
+      <w:rPr>
+        <w:rFonts w:ascii="Wingdings" w:hAnsi="Wingdings" w:hint="default"/>
+      </w:rPr>
+    </w:lvl>
+  </w:abstractNum>
   <w:num w:numId="1">
     <w:abstractNumId w:val="1"/>
   </w:num>
   <w:num w:numId="2">
     <w:abstractNumId w:val="0"/>
+  </w:num>
+  <w:num w:numId="3">
+    <w:abstractNumId w:val="2"/>
   </w:num>
 </w:numbering>
 </file>

</xml_diff>